<commit_message>
minor improvements to game launch speed
</commit_message>
<xml_diff>
--- a/AlexPorębski_PracaInżynierska.docx
+++ b/AlexPorębski_PracaInżynierska.docx
@@ -2194,7 +2194,10 @@
         <w:pStyle w:val="Tekstpods"/>
       </w:pPr>
       <w:r>
-        <w:t>Od pojawienia się pierwszych telefonów komórkowych na początku lat '90 XX wieku urządzenia mobile stały się nieodłącznym elementem codziennego funkcjonowania ludzi na całym świecie. Wraz z wzrostem liczby osób posiadających smartphone'y</w:t>
+        <w:t>Od pojawienia się pierwszych telefonów komórkowych na początku lat '90 XX wieku urządzenia mobile stały się nieodłącznym elementem codziennego funkcjonowania ludzi na całym świecie. Wraz z wzrostem liczby osób pos</w:t>
+      </w:r>
+      <w:r>
+        <w:t>iadających smartfony</w:t>
       </w:r>
       <w:r>
         <w:t>,</w:t>
@@ -2238,7 +2241,13 @@
         <w:t>.</w:t>
       </w:r>
       <w:r>
-        <w:t xml:space="preserve"> Aplikacja będzie przeznaczona na urządzenia z systemem operacyjnym Android, który jest teraz najpopularniejszym systemem na smartpone'y. Gracz będzie się mógł zmierzyć z kilkunastoma etapami o rosnącym poziomie trudności w których jego celem będzie zniszczenie wszystkich </w:t>
+        <w:t xml:space="preserve"> Aplikacja będzie przeznaczona na urządzenia z systemem operacyjnym Android, który jest teraz najpopular</w:t>
+      </w:r>
+      <w:r>
+        <w:t>niejszym systemem na smartfony</w:t>
+      </w:r>
+      <w:r>
+        <w:t xml:space="preserve">. Gracz będzie się mógł zmierzyć z kilkunastoma etapami o rosnącym poziomie trudności w których jego celem będzie zniszczenie wszystkich </w:t>
       </w:r>
       <w:r>
         <w:t xml:space="preserve"> </w:t>
@@ -2284,6 +2293,9 @@
         <w:pStyle w:val="Tekstpods"/>
       </w:pPr>
       <w:r>
+        <w:t xml:space="preserve">Praca składa się z XXX rozdziałów. </w:t>
+      </w:r>
+      <w:r>
         <w:t xml:space="preserve">W rozdziale pt. "Analiza </w:t>
       </w:r>
       <w:r>
@@ -2302,15 +2314,121 @@
         <w:t xml:space="preserve"> aplikacji</w:t>
       </w:r>
       <w:r>
-        <w:t xml:space="preserve">, jej elementów oraz dodatkowych funkcji aplikacji. Trzeci rozdział będzie poświęcony wymaganiom sprzętowym i narzędziom użytym do napisania programu. Następne dwa rozdziały będą zawierały kolejno specyfikację </w:t>
+        <w:t xml:space="preserve">, jej elementów oraz dodatkowych funkcji aplikacji. Trzeci rozdział będzie poświęcony wymaganiom sprzętowym i narzędziom użytym do napisania programu. Następne dwa rozdziały będą </w:t>
       </w:r>
       <w:r>
         <w:lastRenderedPageBreak/>
-        <w:t>zewnętrzną i wewętrzną aplikacji. Rozdział "Weryfikacja i walidacja" przedstawi wyniki testowania gry na grupie graczy o różnych poziomach doświadczenia z grami mobilnymi</w:t>
+        <w:t>zawierały kolejno specyfikację zewnętrzną i wew</w:t>
+      </w:r>
+      <w:r>
+        <w:t>n</w:t>
+      </w:r>
+      <w:r>
+        <w:t>ętrzną aplikacji. Rozdział "Weryfikacja i walidacja" przedstawi wyniki testowania gry na grupie graczy o różnych poziomach doświadczenia z grami mobilnymi</w:t>
       </w:r>
       <w:r>
         <w:t>, ich opinie na temat aplikacji i rezultaty wprowadzonych poprawek.</w:t>
       </w:r>
+    </w:p>
+    <w:p>
+      <w:pPr>
+        <w:pStyle w:val="Tekstpods"/>
+      </w:pPr>
+    </w:p>
+    <w:p>
+      <w:pPr>
+        <w:pStyle w:val="Tekstpods"/>
+      </w:pPr>
+    </w:p>
+    <w:p>
+      <w:pPr>
+        <w:pStyle w:val="Tekstpods"/>
+      </w:pPr>
+    </w:p>
+    <w:p>
+      <w:pPr>
+        <w:pStyle w:val="Tekstpods"/>
+      </w:pPr>
+    </w:p>
+    <w:p>
+      <w:pPr>
+        <w:pStyle w:val="Tekstpods"/>
+      </w:pPr>
+    </w:p>
+    <w:p>
+      <w:pPr>
+        <w:pStyle w:val="Tekstpods"/>
+      </w:pPr>
+    </w:p>
+    <w:p>
+      <w:pPr>
+        <w:pStyle w:val="Tekstpods"/>
+      </w:pPr>
+    </w:p>
+    <w:p>
+      <w:pPr>
+        <w:pStyle w:val="Tekstpods"/>
+      </w:pPr>
+    </w:p>
+    <w:p>
+      <w:pPr>
+        <w:pStyle w:val="Tekstpods"/>
+      </w:pPr>
+    </w:p>
+    <w:p>
+      <w:pPr>
+        <w:pStyle w:val="Tekstpods"/>
+      </w:pPr>
+    </w:p>
+    <w:p>
+      <w:pPr>
+        <w:pStyle w:val="Tekstpods"/>
+      </w:pPr>
+    </w:p>
+    <w:p>
+      <w:pPr>
+        <w:pStyle w:val="Tekstpods"/>
+      </w:pPr>
+    </w:p>
+    <w:p>
+      <w:pPr>
+        <w:pStyle w:val="Tekstpods"/>
+      </w:pPr>
+    </w:p>
+    <w:p>
+      <w:pPr>
+        <w:pStyle w:val="Tekstpods"/>
+      </w:pPr>
+    </w:p>
+    <w:p>
+      <w:pPr>
+        <w:pStyle w:val="Tekstpods"/>
+      </w:pPr>
+    </w:p>
+    <w:p>
+      <w:pPr>
+        <w:pStyle w:val="Tekstpods"/>
+      </w:pPr>
+    </w:p>
+    <w:p>
+      <w:pPr>
+        <w:pStyle w:val="Tekstpods"/>
+      </w:pPr>
+    </w:p>
+    <w:p>
+      <w:pPr>
+        <w:pStyle w:val="Tekstpods"/>
+      </w:pPr>
+    </w:p>
+    <w:p>
+      <w:pPr>
+        <w:pStyle w:val="Tekstpods"/>
+      </w:pPr>
+    </w:p>
+    <w:p>
+      <w:pPr>
+        <w:pStyle w:val="Tekstpods"/>
+      </w:pPr>
     </w:p>
     <w:p>
       <w:pPr>
@@ -2478,10 +2596,13 @@
         <w:t>Obecnie rynek gier mobilnych stanowi ponad 50% całego rynku gier komputerowych. Dzięk</w:t>
       </w:r>
       <w:r>
-        <w:t>i coraz to lepszym  inteligentnym telefonom</w:t>
-      </w:r>
-      <w:r>
-        <w:t xml:space="preserve"> oraz narzędziom ułatwiającym tworzenie programów na platformy</w:t>
+        <w:t xml:space="preserve">i coraz to lepszym  </w:t>
+      </w:r>
+      <w:r>
+        <w:t xml:space="preserve">smartfonom </w:t>
+      </w:r>
+      <w:r>
+        <w:t>oraz narzędziom ułatwiającym tworzenie programów na platformy</w:t>
       </w:r>
       <w:r>
         <w:t xml:space="preserve"> mobilne</w:t>
@@ -2494,6 +2615,9 @@
       </w:r>
       <w:r>
         <w:t xml:space="preserve"> platformie jaką są telefony komórkowe</w:t>
+      </w:r>
+      <w:r>
+        <w:t>[10]</w:t>
       </w:r>
       <w:r>
         <w:t>.</w:t>
@@ -2668,6 +2792,9 @@
         <w:t>Gra od samego początku cieszyła się popularnością. W recenzji Clare Edgeley dla grudniowego wydania  czasopisma "Computer and Video Games" porównała go do Pong'a i Space Invaders z powodu prostoty i uzależniającej rozgrywki Arkanoida</w:t>
       </w:r>
       <w:r>
+        <w:t xml:space="preserve"> [5]</w:t>
+      </w:r>
+      <w:r>
         <w:t>.</w:t>
       </w:r>
     </w:p>
@@ -2735,6 +2862,9 @@
       </w:r>
       <w:r>
         <w:t>Wyniki po przejściu każdego etapu będą zapisywane i będzie je można wyświetlić na ekranie "Highscores".</w:t>
+      </w:r>
+      <w:r>
+        <w:t xml:space="preserve"> Ponadto będzie istniała możliwość wykasowania wszystkich wyników z pamięci gry.</w:t>
       </w:r>
     </w:p>
     <w:p>
@@ -2986,7 +3116,10 @@
         <w:t>Play w marcu 2018 roku</w:t>
       </w:r>
       <w:r>
-        <w:t xml:space="preserve"> i na chwilę obecną została pobrana ponad 5000 razy.</w:t>
+        <w:t>, która na</w:t>
+      </w:r>
+      <w:r>
+        <w:t xml:space="preserve"> chwilę obecną została pobrana ponad 5000 razy.</w:t>
       </w:r>
       <w:r>
         <w:t xml:space="preserve"> </w:t>
@@ -3099,10 +3232,10 @@
         <w:t>rozgrywki pozostawiając na ekranie więcej miejsca na GUI i bloczki (Rys.2.3).</w:t>
       </w:r>
       <w:r>
-        <w:t xml:space="preserve"> Jeś</w:t>
-      </w:r>
-      <w:r>
-        <w:t xml:space="preserve">li </w:t>
+        <w:t xml:space="preserve"> Jeżeli</w:t>
+      </w:r>
+      <w:r>
+        <w:t xml:space="preserve"> </w:t>
       </w:r>
       <w:r>
         <w:lastRenderedPageBreak/>
@@ -3399,61 +3532,6 @@
     <w:p>
       <w:pPr>
         <w:pStyle w:val="Tekstpods"/>
-      </w:pPr>
-      <w:r>
-        <w:t xml:space="preserve">Bardzo popularnym narzędziem do tworzenia gier na komputery osobiste i urządzenia mobilne jest </w:t>
-      </w:r>
-      <w:r>
-        <w:t xml:space="preserve">silnik Unity firmy Unity Technologies. </w:t>
-      </w:r>
-      <w:r>
-        <w:t xml:space="preserve">Według [4] </w:t>
-      </w:r>
-      <w:r>
-        <w:t>Unity</w:t>
-      </w:r>
-      <w:r>
-        <w:t xml:space="preserve"> jest</w:t>
-      </w:r>
-      <w:r>
-        <w:t xml:space="preserve"> najbardziej popularny</w:t>
-      </w:r>
-      <w:r>
-        <w:t>m</w:t>
-      </w:r>
-      <w:r>
-        <w:t xml:space="preserve"> darmowy silnik</w:t>
-      </w:r>
-      <w:r>
-        <w:t>iem</w:t>
-      </w:r>
-      <w:r>
-        <w:t xml:space="preserve"> pozwalający na budowanie gier na wiele platform jednocześnie m.in.: Windows, macOS, Android, iOS.</w:t>
-      </w:r>
-      <w:r>
-        <w:t xml:space="preserve"> D</w:t>
-      </w:r>
-      <w:r>
-        <w:t xml:space="preserve">zięki przejrzystemu interfejsowi i możliwości tworzenia profesjonalnych efektów audiowizualnych  Unity jest doskonałym wyborem </w:t>
-      </w:r>
-      <w:r>
-        <w:t xml:space="preserve">narzędzia do tworzenia gier na dowolną platformę. Ponadto w sieci można znaleźć wiele materiałów mających na celu pomoc przy tworzeniu gier za pomocą Unity, a oficjalne fora silnika są nadzwyczaj aktywne i wypełnione ludźmi chętnymi odpowiedzieć na pytania. </w:t>
-      </w:r>
-      <w:r>
-        <w:t xml:space="preserve">Dodatkowo większość podstawowych operacji (rozmieszczenie i edycja obiektów na scenie, obsługa fizyki, zarządzanie zasobami) użytkownik jest w stanie wykonać przy pomocy rozbudowanego edytora. Bardziej skomplikowane interakcje obiektów na scenie można zdefiniować przy użyciu języka skryptowego </w:t>
-      </w:r>
-      <w:r>
-        <w:lastRenderedPageBreak/>
-        <w:t>opartego o język C#. Biorąc pod uwagę powyższą analizę do dalszej pracy nad projektem został wybrany silnik Unity.</w:t>
-      </w:r>
-    </w:p>
-    <w:p>
-      <w:pPr>
-        <w:pStyle w:val="Nagwek2"/>
-        <w:numPr>
-          <w:ilvl w:val="0"/>
-          <w:numId w:val="0"/>
-        </w:numPr>
         <w:sectPr>
           <w:headerReference w:type="default" r:id="rId19"/>
           <w:footnotePr>
@@ -3465,42 +3543,74 @@
           <w:docGrid w:linePitch="326"/>
         </w:sectPr>
       </w:pPr>
-    </w:p>
-    <w:p>
-      <w:pPr>
-        <w:overflowPunct/>
-        <w:autoSpaceDE/>
-        <w:autoSpaceDN/>
-        <w:adjustRightInd/>
-        <w:textAlignment w:val="auto"/>
-        <w:sectPr>
-          <w:headerReference w:type="even" r:id="rId20"/>
-          <w:headerReference w:type="default" r:id="rId21"/>
-          <w:footerReference w:type="default" r:id="rId22"/>
-          <w:footnotePr>
-            <w:numRestart w:val="eachPage"/>
-          </w:footnotePr>
-          <w:pgSz w:w="11907" w:h="16840" w:code="9"/>
-          <w:pgMar w:top="2155" w:right="2665" w:bottom="2778" w:left="1701" w:header="1814" w:footer="1814" w:gutter="0"/>
-          <w:cols w:space="708"/>
-          <w:docGrid w:linePitch="326"/>
-        </w:sectPr>
-      </w:pPr>
+      <w:r>
+        <w:t xml:space="preserve">Bardzo popularnym narzędziem do tworzenia gier na komputery osobiste i urządzenia mobilne jest </w:t>
+      </w:r>
+      <w:r>
+        <w:t xml:space="preserve">silnik Unity firmy Unity Technologies. </w:t>
+      </w:r>
+      <w:r>
+        <w:t xml:space="preserve">Według [4] </w:t>
+      </w:r>
+      <w:r>
+        <w:t>Unity</w:t>
+      </w:r>
+      <w:r>
+        <w:t xml:space="preserve"> jest</w:t>
+      </w:r>
+      <w:r>
+        <w:t xml:space="preserve"> popularny</w:t>
+      </w:r>
+      <w:r>
+        <w:t>m</w:t>
+      </w:r>
+      <w:r>
+        <w:t xml:space="preserve"> darmowy silnik</w:t>
+      </w:r>
+      <w:r>
+        <w:t>iem</w:t>
+      </w:r>
+      <w:r>
+        <w:t xml:space="preserve"> pozwalający na budowanie gier na wiele platform jednocześnie m.in.: Windows, macOS, Android, iOS.</w:t>
+      </w:r>
+      <w:r>
+        <w:t xml:space="preserve"> D</w:t>
+      </w:r>
+      <w:r>
+        <w:t xml:space="preserve">zięki przejrzystemu interfejsowi i możliwości tworzenia profesjonalnych efektów audiowizualnych  Unity jest doskonałym wyborem </w:t>
+      </w:r>
+      <w:r>
+        <w:t xml:space="preserve">narzędzia do tworzenia gier na dowolną platformę. Ponadto w sieci można znaleźć wiele materiałów mających na celu pomoc przy tworzeniu gier za pomocą Unity, a oficjalne fora silnika są nadzwyczaj aktywne i wypełnione ludźmi chętnymi odpowiedzieć na pytania. </w:t>
+      </w:r>
+      <w:r>
+        <w:t xml:space="preserve">Dodatkowo większość podstawowych operacji (rozmieszczenie i edycja obiektów na scenie, obsługa fizyki, zarządzanie zasobami) użytkownik jest w stanie wykonać przy pomocy rozbudowanego edytora. Bardziej skomplikowane interakcje obiektów na scenie można zdefiniować przy użyciu języka skryptowego opartego o język C#. Biorąc pod </w:t>
+      </w:r>
+      <w:r>
+        <w:lastRenderedPageBreak/>
+        <w:t>uwagę powyższą analizę do dalszej pracy nad projektem został wybrany silnik Uni</w:t>
+      </w:r>
+      <w:r>
+        <w:t>ty.</w:t>
+      </w:r>
+    </w:p>
+    <w:p>
+      <w:pPr>
+        <w:pStyle w:val="Nagwek1"/>
+      </w:pPr>
+      <w:bookmarkStart w:id="3" w:name="_Toc526887087"/>
+      <w:r>
+        <w:lastRenderedPageBreak/>
+        <w:t>Wymagania i narzędzia</w:t>
+      </w:r>
+      <w:bookmarkEnd w:id="3"/>
     </w:p>
     <w:p>
       <w:pPr>
         <w:pStyle w:val="Tekstpods"/>
       </w:pPr>
-    </w:p>
-    <w:p>
-      <w:pPr>
-        <w:pStyle w:val="Nagwek1"/>
-      </w:pPr>
-      <w:bookmarkStart w:id="3" w:name="_Toc526887087"/>
-      <w:r>
-        <w:t>Wymagania i narzędzia</w:t>
-      </w:r>
-      <w:bookmarkEnd w:id="3"/>
+      <w:r>
+        <w:t>W niniejszym rozdziale zostaną przedstawione wymagania funkcjonalne i nie funkcjonalne aplikacji, opisane zostaną funkcje i możliwości edytora Unity. Na końcu rozdziału zostanie przybliżona metodyka pracy na projektem.</w:t>
+      </w:r>
     </w:p>
     <w:p>
       <w:pPr>
@@ -3578,7 +3688,14 @@
         </w:numPr>
       </w:pPr>
       <w:r>
-        <w:t>przy zatrzymanej grze gracz będzie miał możliwość powrotu do ekranu startowego lub wyłączenie gry</w:t>
+        <w:lastRenderedPageBreak/>
+        <w:t xml:space="preserve">przy zatrzymanej grze gracz będzie miał możliwość powrotu do </w:t>
+      </w:r>
+      <w:r>
+        <w:t>ekranu startowego lub wyłączenia</w:t>
+      </w:r>
+      <w:r>
+        <w:t xml:space="preserve"> gry</w:t>
       </w:r>
     </w:p>
     <w:p>
@@ -3590,11 +3707,7 @@
         </w:numPr>
       </w:pPr>
       <w:r>
-        <w:t xml:space="preserve">jeżeli urządzenie posiada akcelerometr użytkownik będzie mógł zmienić kierunek ruch piłki potrząsając urządzeniem w stałym </w:t>
-      </w:r>
-      <w:r>
-        <w:lastRenderedPageBreak/>
-        <w:t xml:space="preserve">odstępie czasu, możliwość użycia akcelerometru będzie sygnalizowana </w:t>
+        <w:t xml:space="preserve">jeżeli urządzenie posiada akcelerometr użytkownik będzie mógł zmienić kierunek ruch piłki potrząsając urządzeniem w stałym odstępie czasu, możliwość użycia akcelerometru będzie sygnalizowana </w:t>
       </w:r>
     </w:p>
     <w:p>
@@ -3671,10 +3784,26 @@
         <w:pStyle w:val="Tekstpods"/>
       </w:pPr>
       <w:r>
-        <w:t>Przy tworzeniu nowego projektu użytkownik może wybrać między dwoma rodzajami: 2D lub 3D. Wybór rodzaju projektu ma wpływ na to jak silnik będzie</w:t>
-      </w:r>
-      <w:r>
-        <w:t xml:space="preserve"> generował obiekty oraz pole widoczne przez kamerę w grze.</w:t>
+        <w:t>Przy tworzeniu nowego projektu użytkownik może wybrać między dwoma rodzajami</w:t>
+      </w:r>
+      <w:r>
+        <w:t xml:space="preserve"> gry</w:t>
+      </w:r>
+      <w:r>
+        <w:t xml:space="preserve">: 2D lub 3D. Wybór rodzaju projektu ma wpływ na to </w:t>
+      </w:r>
+      <w:r>
+        <w:lastRenderedPageBreak/>
+        <w:t>jak silnik będzie</w:t>
+      </w:r>
+      <w:r>
+        <w:t xml:space="preserve"> generował obiekty oraz </w:t>
+      </w:r>
+      <w:r>
+        <w:t>tryb pracy kamery</w:t>
+      </w:r>
+      <w:r>
+        <w:t xml:space="preserve"> w grze.</w:t>
       </w:r>
       <w:r>
         <w:t xml:space="preserve"> Po stworzeniu nowego projektu zostanie otworzone okno edytora podzielone na kilka sekcji.</w:t>
@@ -3689,17 +3818,34 @@
         <w:t>Poniżej zostaną opisane najważniejsze elementy interfejsu edytora Unity</w:t>
       </w:r>
       <w:r>
+        <w:t>[9]</w:t>
+      </w:r>
+      <w:r>
         <w:t>.</w:t>
       </w:r>
       <w:r>
-        <w:t>[9]</w:t>
-      </w:r>
-      <w:r>
-        <w:t xml:space="preserve"> Należy dodać że każde z tych okien może zostać </w:t>
-      </w:r>
-      <w:r>
-        <w:lastRenderedPageBreak/>
-        <w:t>przesunięte lub zmienić jego rozmiar, aby dostosować interfejs edytora do preferencji użytkownika.</w:t>
+        <w:t xml:space="preserve"> Należy dodać że </w:t>
+      </w:r>
+      <w:r>
+        <w:t xml:space="preserve">użytkownik </w:t>
+      </w:r>
+      <w:r>
+        <w:t xml:space="preserve">może każdą z tych sekcji </w:t>
+      </w:r>
+      <w:r>
+        <w:t xml:space="preserve"> przesunąć </w:t>
+      </w:r>
+      <w:r>
+        <w:t>lub zmienić jej</w:t>
+      </w:r>
+      <w:r>
+        <w:t xml:space="preserve"> rozmiar, aby dostosować interfejs edytora do</w:t>
+      </w:r>
+      <w:r>
+        <w:t xml:space="preserve"> swoich preferencji</w:t>
+      </w:r>
+      <w:r>
+        <w:t>.</w:t>
       </w:r>
     </w:p>
     <w:p>
@@ -3728,7 +3874,7 @@
                     <pic:cNvPicPr/>
                   </pic:nvPicPr>
                   <pic:blipFill>
-                    <a:blip r:embed="rId23"/>
+                    <a:blip r:embed="rId20"/>
                     <a:stretch>
                       <a:fillRect/>
                     </a:stretch>
@@ -3849,7 +3995,11 @@
         <w:t>komponentów umieszczonych na zaznaczonym na scenie</w:t>
       </w:r>
       <w:r>
-        <w:t xml:space="preserve"> obiekcie. Unity posiada gotową listę komponentów pozwalających na symulację fizyki, odtwarzanie dźwięków,  dodanie hitbox'a otaczającego obiekt, itp. </w:t>
+        <w:t xml:space="preserve"> obiekcie. Unity </w:t>
+      </w:r>
+      <w:r>
+        <w:lastRenderedPageBreak/>
+        <w:t xml:space="preserve">posiada gotową listę komponentów pozwalających na symulację fizyki, odtwarzanie dźwięków,  dodanie hitbox'a otaczającego obiekt, itp. </w:t>
       </w:r>
     </w:p>
     <w:p>
@@ -3862,7 +4012,6 @@
         <w:ind w:left="1043"/>
       </w:pPr>
       <w:r>
-        <w:lastRenderedPageBreak/>
         <w:t>Projekt</w:t>
       </w:r>
     </w:p>
@@ -3903,7 +4052,10 @@
         <w:pStyle w:val="Tekstpods"/>
       </w:pPr>
       <w:r>
-        <w:t xml:space="preserve">Okno "Gra" jest wykorzystywane przy testowaniu gry w edytorze. W dowolnym momencie programista może włączyć symulację sceny, aby przetestować wprowadzone zmiany. </w:t>
+        <w:t>Okno</w:t>
+      </w:r>
+      <w:r>
+        <w:t xml:space="preserve"> "Gra" jest wykorzystywane przy testowaniu gry w edytorze. W dowolnym momencie programista może włączyć symulację sceny, aby przetestować wprowadzone zmiany. </w:t>
       </w:r>
       <w:r>
         <w:t xml:space="preserve">Jest to szczególnie  przydatne przy sprawdzaniu niewielkich zmian ponieważ nie wymaga budowania i uruchamiania gry na nowo. Niestety nie </w:t>
@@ -3931,7 +4083,14 @@
         <w:t xml:space="preserve">. </w:t>
       </w:r>
       <w:r>
-        <w:t xml:space="preserve">Przy ich pomocy programista ma możliwość, wykonywania pewnych akcji przy tworzeniu obiektu lub co klatkę, reagować na kolizję lub zatrzymanie aplikacji. Silnik Unity posiada gotowe definicje obiektów reprezentujących komponenty z edytora i funkcje pozwalające na znajdowanie obiektów na scenie, pobranie ich komponentów, niszczenie lub tworzenie obiektów o podanych parametrach oraz ładowanie kolejnych scen. Cały proces tworzenia skryptu jest realizowany w Visual Studio, które zostało zintegrowane z edytorem Unity. Pozwala to </w:t>
+        <w:t xml:space="preserve">Przy ich pomocy programista ma możliwość, wykonywania pewnych akcji przy tworzeniu obiektu lub co klatkę, reagować na kolizję lub zatrzymanie aplikacji. Silnik Unity posiada gotowe definicje obiektów reprezentujących komponenty z edytora i funkcje pozwalające na znajdowanie obiektów na scenie, pobranie ich komponentów, niszczenie lub tworzenie obiektów o podanych parametrach oraz ładowanie kolejnych scen. Cały proces tworzenia skryptu jest realizowany w Visual Studio, które zostało </w:t>
+      </w:r>
+      <w:r>
+        <w:lastRenderedPageBreak/>
+        <w:t xml:space="preserve">zintegrowane z edytorem Unity. Pozwala to </w:t>
+      </w:r>
+      <w:r>
+        <w:t xml:space="preserve">na </w:t>
       </w:r>
       <w:r>
         <w:t>debugowanie</w:t>
@@ -3948,7 +4107,6 @@
         <w:pStyle w:val="Nagwek3"/>
       </w:pPr>
       <w:r>
-        <w:lastRenderedPageBreak/>
         <w:t>Budowanie aplikacji</w:t>
       </w:r>
     </w:p>
@@ -3963,9 +4121,15 @@
         <w:t xml:space="preserve"> Można również</w:t>
       </w:r>
       <w:r>
+        <w:t>,</w:t>
+      </w:r>
+      <w:r>
         <w:t xml:space="preserve"> przy budowaniu na platformę Android</w:t>
       </w:r>
       <w:r>
+        <w:t>,</w:t>
+      </w:r>
+      <w:r>
         <w:t xml:space="preserve"> wybrać algorytm kompresji teks</w:t>
       </w:r>
       <w:r>
@@ -4002,7 +4166,10 @@
         <w:t xml:space="preserve"> ich i przesłaniu projektu po każdej inkrementacji do klienta w celu uzyskania jego opinii. Ten proces jest powtarzany do momenty w którym program spełnia wszystkie przewidziane wymagania</w:t>
       </w:r>
       <w:r>
-        <w:t>.[8]</w:t>
+        <w:t>[8]</w:t>
+      </w:r>
+      <w:r>
+        <w:t>.</w:t>
       </w:r>
       <w:r>
         <w:t xml:space="preserve"> Sposób działania modelu przedstawiony został na Rys.3.2.</w:t>
@@ -4017,6 +4184,7 @@
         <w:rPr>
           <w:noProof/>
         </w:rPr>
+        <w:lastRenderedPageBreak/>
         <w:drawing>
           <wp:inline distT="0" distB="0" distL="0" distR="0">
             <wp:extent cx="3562350" cy="2003910"/>
@@ -4033,7 +4201,7 @@
                     <pic:cNvPicPr/>
                   </pic:nvPicPr>
                   <pic:blipFill>
-                    <a:blip r:embed="rId24"/>
+                    <a:blip r:embed="rId21"/>
                     <a:stretch>
                       <a:fillRect/>
                     </a:stretch>
@@ -4096,7 +4264,6 @@
         <w:pStyle w:val="Tekstpods"/>
       </w:pPr>
       <w:r>
-        <w:lastRenderedPageBreak/>
         <w:t>Na początku zostały określone funkcjonalności i wymagania, które powinna spełniać aplikacja będąca tematem tej pracy. W pierwszej iteracji</w:t>
       </w:r>
       <w:r>
@@ -4112,8 +4279,8 @@
       <w:pPr>
         <w:pStyle w:val="Tekstpods"/>
         <w:sectPr>
-          <w:headerReference w:type="even" r:id="rId25"/>
-          <w:headerReference w:type="default" r:id="rId26"/>
+          <w:headerReference w:type="even" r:id="rId22"/>
+          <w:headerReference w:type="default" r:id="rId23"/>
           <w:footnotePr>
             <w:numRestart w:val="eachPage"/>
           </w:footnotePr>
@@ -4126,69 +4293,15 @@
     </w:p>
     <w:p>
       <w:pPr>
-        <w:pStyle w:val="Tekstpods"/>
-      </w:pPr>
-    </w:p>
-    <w:p>
-      <w:pPr>
-        <w:overflowPunct/>
-        <w:autoSpaceDE/>
-        <w:autoSpaceDN/>
-        <w:adjustRightInd/>
-        <w:textAlignment w:val="auto"/>
-        <w:sectPr>
-          <w:headerReference w:type="default" r:id="rId27"/>
-          <w:footnotePr>
-            <w:numRestart w:val="eachPage"/>
-          </w:footnotePr>
-          <w:pgSz w:w="11907" w:h="16840" w:code="9"/>
-          <w:pgMar w:top="2155" w:right="2665" w:bottom="2778" w:left="1701" w:header="1814" w:footer="1814" w:gutter="0"/>
-          <w:cols w:space="708"/>
-          <w:docGrid w:linePitch="326"/>
-        </w:sectPr>
-      </w:pPr>
-    </w:p>
-    <w:p>
-      <w:pPr>
-        <w:overflowPunct/>
-        <w:autoSpaceDE/>
-        <w:autoSpaceDN/>
-        <w:adjustRightInd/>
-        <w:textAlignment w:val="auto"/>
-        <w:sectPr>
-          <w:headerReference w:type="even" r:id="rId28"/>
-          <w:headerReference w:type="default" r:id="rId29"/>
-          <w:footnotePr>
-            <w:numRestart w:val="eachPage"/>
-          </w:footnotePr>
-          <w:pgSz w:w="11907" w:h="16840" w:code="9"/>
-          <w:pgMar w:top="2155" w:right="2665" w:bottom="2778" w:left="1701" w:header="1814" w:footer="1814" w:gutter="0"/>
-          <w:cols w:space="708"/>
-          <w:docGrid w:linePitch="326"/>
-        </w:sectPr>
-      </w:pPr>
-    </w:p>
-    <w:p>
-      <w:pPr>
-        <w:overflowPunct/>
-        <w:autoSpaceDE/>
-        <w:autoSpaceDN/>
-        <w:adjustRightInd/>
-        <w:textAlignment w:val="auto"/>
-      </w:pPr>
-    </w:p>
-    <w:p>
-      <w:pPr>
-        <w:pStyle w:val="Tekstpods"/>
-      </w:pPr>
-    </w:p>
-    <w:p>
-      <w:pPr>
         <w:pStyle w:val="Nagwek1"/>
       </w:pPr>
       <w:bookmarkStart w:id="4" w:name="_Toc526887088"/>
       <w:r>
-        <w:t>Specyfikacja zewnętrzna</w:t>
+        <w:lastRenderedPageBreak/>
+        <w:t>S</w:t>
+      </w:r>
+      <w:r>
+        <w:t>pecyfikacja zewnętrzna</w:t>
       </w:r>
       <w:bookmarkEnd w:id="4"/>
     </w:p>
@@ -4324,8 +4437,8 @@
       <w:pPr>
         <w:pStyle w:val="Tekstpods"/>
         <w:sectPr>
-          <w:headerReference w:type="even" r:id="rId30"/>
-          <w:headerReference w:type="default" r:id="rId31"/>
+          <w:headerReference w:type="even" r:id="rId24"/>
+          <w:headerReference w:type="default" r:id="rId25"/>
           <w:footnotePr>
             <w:numRestart w:val="eachPage"/>
           </w:footnotePr>
@@ -4402,7 +4515,7 @@
                           <pic:cNvPicPr/>
                         </pic:nvPicPr>
                         <pic:blipFill>
-                          <a:blip r:embed="rId32"/>
+                          <a:blip r:embed="rId26"/>
                           <a:stretch>
                             <a:fillRect/>
                           </a:stretch>
@@ -4496,8 +4609,8 @@
         <w:adjustRightInd/>
         <w:textAlignment w:val="auto"/>
         <w:sectPr>
-          <w:headerReference w:type="even" r:id="rId33"/>
-          <w:headerReference w:type="default" r:id="rId34"/>
+          <w:headerReference w:type="even" r:id="rId27"/>
+          <w:headerReference w:type="default" r:id="rId28"/>
           <w:footnotePr>
             <w:numRestart w:val="eachPage"/>
           </w:footnotePr>
@@ -5710,8 +5823,8 @@
         <w:adjustRightInd/>
         <w:textAlignment w:val="auto"/>
         <w:sectPr>
-          <w:headerReference w:type="even" r:id="rId35"/>
-          <w:headerReference w:type="default" r:id="rId36"/>
+          <w:headerReference w:type="even" r:id="rId29"/>
+          <w:headerReference w:type="default" r:id="rId30"/>
           <w:footnotePr>
             <w:numRestart w:val="eachPage"/>
           </w:footnotePr>
@@ -5738,8 +5851,8 @@
     <w:p>
       <w:pPr>
         <w:sectPr>
-          <w:headerReference w:type="even" r:id="rId37"/>
-          <w:headerReference w:type="default" r:id="rId38"/>
+          <w:headerReference w:type="even" r:id="rId31"/>
+          <w:headerReference w:type="default" r:id="rId32"/>
           <w:footnotePr>
             <w:numRestart w:val="eachPage"/>
           </w:footnotePr>
@@ -5863,7 +5976,7 @@
         <w:adjustRightInd/>
         <w:textAlignment w:val="auto"/>
         <w:sectPr>
-          <w:headerReference w:type="first" r:id="rId39"/>
+          <w:headerReference w:type="first" r:id="rId33"/>
           <w:footnotePr>
             <w:numRestart w:val="eachPage"/>
           </w:footnotePr>
@@ -5883,7 +5996,7 @@
         <w:adjustRightInd/>
         <w:textAlignment w:val="auto"/>
         <w:sectPr>
-          <w:headerReference w:type="even" r:id="rId40"/>
+          <w:headerReference w:type="even" r:id="rId34"/>
           <w:footnotePr>
             <w:numRestart w:val="eachPage"/>
           </w:footnotePr>
@@ -6019,8 +6132,8 @@
         <w:adjustRightInd/>
         <w:textAlignment w:val="auto"/>
         <w:sectPr>
-          <w:headerReference w:type="even" r:id="rId41"/>
-          <w:headerReference w:type="default" r:id="rId42"/>
+          <w:headerReference w:type="even" r:id="rId35"/>
+          <w:headerReference w:type="default" r:id="rId36"/>
           <w:footnotePr>
             <w:numRestart w:val="eachPage"/>
           </w:footnotePr>
@@ -6040,8 +6153,8 @@
         <w:adjustRightInd/>
         <w:textAlignment w:val="auto"/>
         <w:sectPr>
-          <w:headerReference w:type="even" r:id="rId43"/>
-          <w:headerReference w:type="default" r:id="rId44"/>
+          <w:headerReference w:type="even" r:id="rId37"/>
+          <w:headerReference w:type="default" r:id="rId38"/>
           <w:footnotePr>
             <w:numRestart w:val="eachPage"/>
           </w:footnotePr>
@@ -6092,12 +6205,20 @@
       <w:tblPr>
         <w:tblStyle w:val="Tabela-Siatka"/>
         <w:tblW w:w="0" w:type="auto"/>
+        <w:tblBorders>
+          <w:top w:val="none" w:sz="0" w:space="0" w:color="auto"/>
+          <w:left w:val="none" w:sz="0" w:space="0" w:color="auto"/>
+          <w:bottom w:val="none" w:sz="0" w:space="0" w:color="auto"/>
+          <w:right w:val="none" w:sz="0" w:space="0" w:color="auto"/>
+          <w:insideH w:val="none" w:sz="0" w:space="0" w:color="auto"/>
+          <w:insideV w:val="none" w:sz="0" w:space="0" w:color="auto"/>
+        </w:tblBorders>
         <w:tblLayout w:type="fixed"/>
         <w:tblLook w:val="04A0"/>
       </w:tblPr>
       <w:tblGrid>
-        <w:gridCol w:w="534"/>
-        <w:gridCol w:w="7223"/>
+        <w:gridCol w:w="675"/>
+        <w:gridCol w:w="7082"/>
       </w:tblGrid>
       <w:tr>
         <w:trPr>
@@ -6106,7 +6227,7 @@
         </w:trPr>
         <w:tc>
           <w:tcPr>
-            <w:tcW w:w="534" w:type="dxa"/>
+            <w:tcW w:w="675" w:type="dxa"/>
           </w:tcPr>
           <w:p>
             <w:pPr>
@@ -6125,7 +6246,7 @@
         </w:tc>
         <w:tc>
           <w:tcPr>
-            <w:tcW w:w="7223" w:type="dxa"/>
+            <w:tcW w:w="7082" w:type="dxa"/>
           </w:tcPr>
           <w:p>
             <w:pPr>
@@ -6170,7 +6291,7 @@
         </w:trPr>
         <w:tc>
           <w:tcPr>
-            <w:tcW w:w="534" w:type="dxa"/>
+            <w:tcW w:w="675" w:type="dxa"/>
           </w:tcPr>
           <w:p>
             <w:pPr>
@@ -6189,7 +6310,7 @@
         </w:tc>
         <w:tc>
           <w:tcPr>
-            <w:tcW w:w="7223" w:type="dxa"/>
+            <w:tcW w:w="7082" w:type="dxa"/>
           </w:tcPr>
           <w:p>
             <w:pPr>
@@ -6229,7 +6350,7 @@
         </w:trPr>
         <w:tc>
           <w:tcPr>
-            <w:tcW w:w="534" w:type="dxa"/>
+            <w:tcW w:w="675" w:type="dxa"/>
           </w:tcPr>
           <w:p>
             <w:pPr>
@@ -6254,7 +6375,7 @@
         </w:tc>
         <w:tc>
           <w:tcPr>
-            <w:tcW w:w="7223" w:type="dxa"/>
+            <w:tcW w:w="7082" w:type="dxa"/>
           </w:tcPr>
           <w:p>
             <w:pPr>
@@ -6299,7 +6420,7 @@
         </w:trPr>
         <w:tc>
           <w:tcPr>
-            <w:tcW w:w="534" w:type="dxa"/>
+            <w:tcW w:w="675" w:type="dxa"/>
           </w:tcPr>
           <w:p>
             <w:pPr>
@@ -6324,7 +6445,7 @@
         </w:tc>
         <w:tc>
           <w:tcPr>
-            <w:tcW w:w="7223" w:type="dxa"/>
+            <w:tcW w:w="7082" w:type="dxa"/>
           </w:tcPr>
           <w:p>
             <w:pPr>
@@ -6366,7 +6487,7 @@
         </w:trPr>
         <w:tc>
           <w:tcPr>
-            <w:tcW w:w="534" w:type="dxa"/>
+            <w:tcW w:w="675" w:type="dxa"/>
           </w:tcPr>
           <w:p>
             <w:pPr>
@@ -6385,7 +6506,7 @@
         </w:tc>
         <w:tc>
           <w:tcPr>
-            <w:tcW w:w="7223" w:type="dxa"/>
+            <w:tcW w:w="7082" w:type="dxa"/>
           </w:tcPr>
           <w:p>
             <w:pPr>
@@ -6422,7 +6543,7 @@
         </w:trPr>
         <w:tc>
           <w:tcPr>
-            <w:tcW w:w="534" w:type="dxa"/>
+            <w:tcW w:w="675" w:type="dxa"/>
           </w:tcPr>
           <w:p>
             <w:pPr>
@@ -6441,7 +6562,7 @@
         </w:tc>
         <w:tc>
           <w:tcPr>
-            <w:tcW w:w="7223" w:type="dxa"/>
+            <w:tcW w:w="7082" w:type="dxa"/>
           </w:tcPr>
           <w:p>
             <w:pPr>
@@ -6474,6 +6595,13 @@
                 <w:noProof/>
               </w:rPr>
               <w:t>Manual</w:t>
+            </w:r>
+            <w:r>
+              <w:rPr>
+                <w:i/>
+                <w:noProof/>
+              </w:rPr>
+              <w:t>: OpenGL</w:t>
             </w:r>
             <w:r>
               <w:rPr>
@@ -6510,7 +6638,7 @@
         </w:trPr>
         <w:tc>
           <w:tcPr>
-            <w:tcW w:w="534" w:type="dxa"/>
+            <w:tcW w:w="675" w:type="dxa"/>
           </w:tcPr>
           <w:p>
             <w:pPr>
@@ -6529,7 +6657,7 @@
         </w:tc>
         <w:tc>
           <w:tcPr>
-            <w:tcW w:w="7223" w:type="dxa"/>
+            <w:tcW w:w="7082" w:type="dxa"/>
           </w:tcPr>
           <w:p>
             <w:pPr>
@@ -6600,7 +6728,7 @@
         </w:trPr>
         <w:tc>
           <w:tcPr>
-            <w:tcW w:w="534" w:type="dxa"/>
+            <w:tcW w:w="675" w:type="dxa"/>
           </w:tcPr>
           <w:p>
             <w:pPr>
@@ -6619,7 +6747,7 @@
         </w:tc>
         <w:tc>
           <w:tcPr>
-            <w:tcW w:w="7223" w:type="dxa"/>
+            <w:tcW w:w="7082" w:type="dxa"/>
           </w:tcPr>
           <w:p>
             <w:pPr>
@@ -6695,7 +6823,7 @@
         </w:trPr>
         <w:tc>
           <w:tcPr>
-            <w:tcW w:w="534" w:type="dxa"/>
+            <w:tcW w:w="675" w:type="dxa"/>
           </w:tcPr>
           <w:p>
             <w:pPr>
@@ -6714,7 +6842,7 @@
         </w:tc>
         <w:tc>
           <w:tcPr>
-            <w:tcW w:w="7223" w:type="dxa"/>
+            <w:tcW w:w="7082" w:type="dxa"/>
           </w:tcPr>
           <w:p>
             <w:pPr>
@@ -6757,7 +6885,7 @@
         </w:trPr>
         <w:tc>
           <w:tcPr>
-            <w:tcW w:w="534" w:type="dxa"/>
+            <w:tcW w:w="675" w:type="dxa"/>
           </w:tcPr>
           <w:p>
             <w:pPr>
@@ -6769,11 +6897,14 @@
               <w:ind w:left="0" w:firstLine="0"/>
               <w:jc w:val="left"/>
             </w:pPr>
+            <w:r>
+              <w:t>[10]</w:t>
+            </w:r>
           </w:p>
         </w:tc>
         <w:tc>
           <w:tcPr>
-            <w:tcW w:w="7223" w:type="dxa"/>
+            <w:tcW w:w="7082" w:type="dxa"/>
           </w:tcPr>
           <w:p>
             <w:pPr>
@@ -6783,9 +6914,61 @@
               <w:adjustRightInd/>
               <w:textAlignment w:val="auto"/>
               <w:rPr>
+                <w:i/>
                 <w:noProof/>
               </w:rPr>
             </w:pPr>
+            <w:r>
+              <w:rPr>
+                <w:noProof/>
+              </w:rPr>
+              <w:t xml:space="preserve">Mario Zechner, </w:t>
+            </w:r>
+            <w:r>
+              <w:rPr>
+                <w:noProof/>
+              </w:rPr>
+              <w:t>Robert Green</w:t>
+            </w:r>
+            <w:r>
+              <w:rPr>
+                <w:noProof/>
+              </w:rPr>
+              <w:t xml:space="preserve">. </w:t>
+            </w:r>
+            <w:r>
+              <w:rPr>
+                <w:i/>
+                <w:noProof/>
+              </w:rPr>
+              <w:t xml:space="preserve">Beginning Android 4 </w:t>
+            </w:r>
+          </w:p>
+          <w:p>
+            <w:pPr>
+              <w:overflowPunct/>
+              <w:autoSpaceDE/>
+              <w:autoSpaceDN/>
+              <w:adjustRightInd/>
+              <w:textAlignment w:val="auto"/>
+              <w:rPr>
+                <w:noProof/>
+              </w:rPr>
+            </w:pPr>
+            <w:r>
+              <w:rPr>
+                <w:i/>
+                <w:noProof/>
+              </w:rPr>
+              <w:t>Games Development</w:t>
+            </w:r>
+            <w:r>
+              <w:rPr>
+                <w:i/>
+                <w:noProof/>
+              </w:rPr>
+              <w:t>. Apress, 2011.</w:t>
+            </w:r>
           </w:p>
         </w:tc>
       </w:tr>
@@ -7234,16 +7417,6 @@
 </w:endnotes>
 </file>
 
-<file path=word/footer1.xml><?xml version="1.0" encoding="utf-8"?>
-<w:ftr xmlns:ve="http://schemas.openxmlformats.org/markup-compatibility/2006" xmlns:o="urn:schemas-microsoft-com:office:office" xmlns:r="http://schemas.openxmlformats.org/officeDocument/2006/relationships" xmlns:m="http://schemas.openxmlformats.org/officeDocument/2006/math" xmlns:v="urn:schemas-microsoft-com:vml" xmlns:wp="http://schemas.openxmlformats.org/drawingml/2006/wordprocessingDrawing" xmlns:w10="urn:schemas-microsoft-com:office:word" xmlns:w="http://schemas.openxmlformats.org/wordprocessingml/2006/main" xmlns:wne="http://schemas.microsoft.com/office/word/2006/wordml">
-  <w:p>
-    <w:pPr>
-      <w:pStyle w:val="Stopka"/>
-    </w:pPr>
-  </w:p>
-</w:ftr>
-</file>
-
 <file path=word/footnotes.xml><?xml version="1.0" encoding="utf-8"?>
 <w:footnotes xmlns:ve="http://schemas.openxmlformats.org/markup-compatibility/2006" xmlns:o="urn:schemas-microsoft-com:office:office" xmlns:r="http://schemas.openxmlformats.org/officeDocument/2006/relationships" xmlns:m="http://schemas.openxmlformats.org/officeDocument/2006/math" xmlns:v="urn:schemas-microsoft-com:vml" xmlns:wp="http://schemas.openxmlformats.org/drawingml/2006/wordprocessingDrawing" xmlns:w10="urn:schemas-microsoft-com:office:word" xmlns:w="http://schemas.openxmlformats.org/wordprocessingml/2006/main" xmlns:wne="http://schemas.microsoft.com/office/word/2006/wordml">
   <w:footnote w:type="separator" w:id="0">
@@ -7280,46 +7453,6 @@
 
 <file path=word/header10.xml><?xml version="1.0" encoding="utf-8"?>
 <w:hdr xmlns:ve="http://schemas.openxmlformats.org/markup-compatibility/2006" xmlns:o="urn:schemas-microsoft-com:office:office" xmlns:r="http://schemas.openxmlformats.org/officeDocument/2006/relationships" xmlns:m="http://schemas.openxmlformats.org/officeDocument/2006/math" xmlns:v="urn:schemas-microsoft-com:vml" xmlns:wp="http://schemas.openxmlformats.org/drawingml/2006/wordprocessingDrawing" xmlns:w10="urn:schemas-microsoft-com:office:word" xmlns:w="http://schemas.openxmlformats.org/wordprocessingml/2006/main" xmlns:wne="http://schemas.microsoft.com/office/word/2006/wordml">
-  <w:p>
-    <w:pPr>
-      <w:pStyle w:val="Nagwek"/>
-    </w:pPr>
-    <w:r>
-      <w:rPr>
-        <w:rStyle w:val="Numerstrony"/>
-      </w:rPr>
-      <w:fldChar w:fldCharType="begin"/>
-    </w:r>
-    <w:r>
-      <w:rPr>
-        <w:rStyle w:val="Numerstrony"/>
-      </w:rPr>
-      <w:instrText xml:space="preserve"> PAGE </w:instrText>
-    </w:r>
-    <w:r>
-      <w:rPr>
-        <w:rStyle w:val="Numerstrony"/>
-      </w:rPr>
-      <w:fldChar w:fldCharType="separate"/>
-    </w:r>
-    <w:r>
-      <w:rPr>
-        <w:rStyle w:val="Numerstrony"/>
-        <w:noProof/>
-      </w:rPr>
-      <w:t>20</w:t>
-    </w:r>
-    <w:r>
-      <w:rPr>
-        <w:rStyle w:val="Numerstrony"/>
-      </w:rPr>
-      <w:fldChar w:fldCharType="end"/>
-    </w:r>
-    <w:r>
-      <w:tab/>
-      <w:t>Wymagania i narzędzia</w:t>
-    </w:r>
-  </w:p>
   <w:p/>
 </w:hdr>
 </file>
@@ -7329,34 +7462,7 @@
   <w:p>
     <w:pPr>
       <w:pStyle w:val="Nagwek"/>
-      <w:ind w:left="360"/>
     </w:pPr>
-    <w:sdt>
-      <w:sdtPr>
-        <w:rPr>
-          <w:rStyle w:val="Numerstrony"/>
-        </w:rPr>
-        <w:alias w:val="Autor"/>
-        <w:tag w:val=""/>
-        <w:id w:val="120377752"/>
-        <w:dataBinding w:prefixMappings="xmlns:ns0='http://purl.org/dc/elements/1.1/' xmlns:ns1='http://schemas.openxmlformats.org/package/2006/metadata/core-properties' " w:xpath="/ns1:coreProperties[1]/ns0:creator[1]" w:storeItemID="{6C3C8BC8-F283-45AE-878A-BAB7291924A1}"/>
-        <w:text/>
-      </w:sdtPr>
-      <w:sdtContent>
-        <w:r>
-          <w:rPr>
-            <w:rStyle w:val="Numerstrony"/>
-          </w:rPr>
-          <w:t>Alex Porębski</w:t>
-        </w:r>
-      </w:sdtContent>
-    </w:sdt>
-    <w:r>
-      <w:rPr>
-        <w:rStyle w:val="Numerstrony"/>
-      </w:rPr>
-      <w:tab/>
-    </w:r>
     <w:r>
       <w:rPr>
         <w:rStyle w:val="Numerstrony"/>
@@ -7388,271 +7494,15 @@
       </w:rPr>
       <w:fldChar w:fldCharType="end"/>
     </w:r>
-  </w:p>
-  <w:p/>
-</w:hdr>
-</file>
-
-<file path=word/header12.xml><?xml version="1.0" encoding="utf-8"?>
-<w:hdr xmlns:ve="http://schemas.openxmlformats.org/markup-compatibility/2006" xmlns:o="urn:schemas-microsoft-com:office:office" xmlns:r="http://schemas.openxmlformats.org/officeDocument/2006/relationships" xmlns:m="http://schemas.openxmlformats.org/officeDocument/2006/math" xmlns:v="urn:schemas-microsoft-com:vml" xmlns:wp="http://schemas.openxmlformats.org/drawingml/2006/wordprocessingDrawing" xmlns:w10="urn:schemas-microsoft-com:office:word" xmlns:w="http://schemas.openxmlformats.org/wordprocessingml/2006/main" xmlns:wne="http://schemas.microsoft.com/office/word/2006/wordml">
-  <w:p>
-    <w:pPr>
-      <w:pStyle w:val="Nagwek"/>
-    </w:pPr>
-    <w:sdt>
-      <w:sdtPr>
-        <w:rPr>
-          <w:rStyle w:val="Numerstrony"/>
-        </w:rPr>
-        <w:alias w:val="Autor"/>
-        <w:tag w:val=""/>
-        <w:id w:val="-1786103293"/>
-        <w:dataBinding w:prefixMappings="xmlns:ns0='http://purl.org/dc/elements/1.1/' xmlns:ns1='http://schemas.openxmlformats.org/package/2006/metadata/core-properties' " w:xpath="/ns1:coreProperties[1]/ns0:creator[1]" w:storeItemID="{6C3C8BC8-F283-45AE-878A-BAB7291924A1}"/>
-        <w:text/>
-      </w:sdtPr>
-      <w:sdtContent>
-        <w:r>
-          <w:rPr>
-            <w:rStyle w:val="Numerstrony"/>
-          </w:rPr>
-          <w:t>Alex Porębski</w:t>
-        </w:r>
-      </w:sdtContent>
-    </w:sdt>
     <w:r>
-      <w:rPr>
-        <w:rStyle w:val="Numerstrony"/>
-      </w:rPr>
       <w:tab/>
-    </w:r>
-    <w:r>
-      <w:rPr>
-        <w:rStyle w:val="Numerstrony"/>
-      </w:rPr>
-      <w:fldChar w:fldCharType="begin"/>
-    </w:r>
-    <w:r>
-      <w:rPr>
-        <w:rStyle w:val="Numerstrony"/>
-      </w:rPr>
-      <w:instrText xml:space="preserve"> PAGE </w:instrText>
-    </w:r>
-    <w:r>
-      <w:rPr>
-        <w:rStyle w:val="Numerstrony"/>
-      </w:rPr>
-      <w:fldChar w:fldCharType="separate"/>
-    </w:r>
-    <w:r>
-      <w:rPr>
-        <w:rStyle w:val="Numerstrony"/>
-        <w:noProof/>
-      </w:rPr>
-      <w:t>21</w:t>
-    </w:r>
-    <w:r>
-      <w:rPr>
-        <w:rStyle w:val="Numerstrony"/>
-      </w:rPr>
-      <w:fldChar w:fldCharType="end"/>
+      <w:t>Specyfikacja zewnętrzna</w:t>
     </w:r>
   </w:p>
 </w:hdr>
 </file>
 
-<file path=word/header13.xml><?xml version="1.0" encoding="utf-8"?>
-<w:hdr xmlns:ve="http://schemas.openxmlformats.org/markup-compatibility/2006" xmlns:o="urn:schemas-microsoft-com:office:office" xmlns:r="http://schemas.openxmlformats.org/officeDocument/2006/relationships" xmlns:m="http://schemas.openxmlformats.org/officeDocument/2006/math" xmlns:v="urn:schemas-microsoft-com:vml" xmlns:wp="http://schemas.openxmlformats.org/drawingml/2006/wordprocessingDrawing" xmlns:w10="urn:schemas-microsoft-com:office:word" xmlns:w="http://schemas.openxmlformats.org/wordprocessingml/2006/main" xmlns:wne="http://schemas.microsoft.com/office/word/2006/wordml">
-  <w:p>
-    <w:pPr>
-      <w:pStyle w:val="Nagwek"/>
-      <w:tabs>
-        <w:tab w:val="left" w:pos="3075"/>
-      </w:tabs>
-    </w:pPr>
-    <w:r>
-      <w:rPr>
-        <w:rStyle w:val="Numerstrony"/>
-      </w:rPr>
-      <w:fldChar w:fldCharType="begin"/>
-    </w:r>
-    <w:r>
-      <w:rPr>
-        <w:rStyle w:val="Numerstrony"/>
-      </w:rPr>
-      <w:instrText xml:space="preserve"> PAGE </w:instrText>
-    </w:r>
-    <w:r>
-      <w:rPr>
-        <w:rStyle w:val="Numerstrony"/>
-      </w:rPr>
-      <w:fldChar w:fldCharType="separate"/>
-    </w:r>
-    <w:r>
-      <w:rPr>
-        <w:rStyle w:val="Numerstrony"/>
-        <w:noProof/>
-      </w:rPr>
-      <w:t>22</w:t>
-    </w:r>
-    <w:r>
-      <w:rPr>
-        <w:rStyle w:val="Numerstrony"/>
-      </w:rPr>
-      <w:fldChar w:fldCharType="end"/>
-    </w:r>
-    <w:r>
-      <w:tab/>
-    </w:r>
-    <w:r>
-      <w:tab/>
-      <w:t>[Przedmiot pracy]</w:t>
-    </w:r>
-  </w:p>
-  <w:p/>
-</w:hdr>
-</file>
-
-<file path=word/header14.xml><?xml version="1.0" encoding="utf-8"?>
-<w:hdr xmlns:ve="http://schemas.openxmlformats.org/markup-compatibility/2006" xmlns:o="urn:schemas-microsoft-com:office:office" xmlns:r="http://schemas.openxmlformats.org/officeDocument/2006/relationships" xmlns:m="http://schemas.openxmlformats.org/officeDocument/2006/math" xmlns:v="urn:schemas-microsoft-com:vml" xmlns:wp="http://schemas.openxmlformats.org/drawingml/2006/wordprocessingDrawing" xmlns:w10="urn:schemas-microsoft-com:office:word" xmlns:w="http://schemas.openxmlformats.org/wordprocessingml/2006/main" xmlns:wne="http://schemas.microsoft.com/office/word/2006/wordml">
-  <w:p>
-    <w:pPr>
-      <w:pStyle w:val="Nagwek"/>
-    </w:pPr>
-    <w:sdt>
-      <w:sdtPr>
-        <w:rPr>
-          <w:rStyle w:val="Numerstrony"/>
-        </w:rPr>
-        <w:alias w:val="Autor"/>
-        <w:tag w:val=""/>
-        <w:id w:val="-904996353"/>
-        <w:dataBinding w:prefixMappings="xmlns:ns0='http://purl.org/dc/elements/1.1/' xmlns:ns1='http://schemas.openxmlformats.org/package/2006/metadata/core-properties' " w:xpath="/ns1:coreProperties[1]/ns0:creator[1]" w:storeItemID="{6C3C8BC8-F283-45AE-878A-BAB7291924A1}"/>
-        <w:text/>
-      </w:sdtPr>
-      <w:sdtContent>
-        <w:r>
-          <w:rPr>
-            <w:rStyle w:val="Numerstrony"/>
-          </w:rPr>
-          <w:t>Alex Porębski</w:t>
-        </w:r>
-      </w:sdtContent>
-    </w:sdt>
-    <w:r>
-      <w:rPr>
-        <w:rStyle w:val="Numerstrony"/>
-      </w:rPr>
-      <w:tab/>
-    </w:r>
-    <w:r>
-      <w:rPr>
-        <w:rStyle w:val="Numerstrony"/>
-      </w:rPr>
-      <w:fldChar w:fldCharType="begin"/>
-    </w:r>
-    <w:r>
-      <w:rPr>
-        <w:rStyle w:val="Numerstrony"/>
-      </w:rPr>
-      <w:instrText xml:space="preserve"> PAGE </w:instrText>
-    </w:r>
-    <w:r>
-      <w:rPr>
-        <w:rStyle w:val="Numerstrony"/>
-      </w:rPr>
-      <w:fldChar w:fldCharType="separate"/>
-    </w:r>
-    <w:r>
-      <w:rPr>
-        <w:rStyle w:val="Numerstrony"/>
-        <w:noProof/>
-      </w:rPr>
-      <w:t>23</w:t>
-    </w:r>
-    <w:r>
-      <w:rPr>
-        <w:rStyle w:val="Numerstrony"/>
-      </w:rPr>
-      <w:fldChar w:fldCharType="end"/>
-    </w:r>
-  </w:p>
-</w:hdr>
-</file>
-
-<file path=word/header15.xml><?xml version="1.0" encoding="utf-8"?>
-<w:hdr xmlns:ve="http://schemas.openxmlformats.org/markup-compatibility/2006" xmlns:o="urn:schemas-microsoft-com:office:office" xmlns:r="http://schemas.openxmlformats.org/officeDocument/2006/relationships" xmlns:m="http://schemas.openxmlformats.org/officeDocument/2006/math" xmlns:v="urn:schemas-microsoft-com:vml" xmlns:wp="http://schemas.openxmlformats.org/drawingml/2006/wordprocessingDrawing" xmlns:w10="urn:schemas-microsoft-com:office:word" xmlns:w="http://schemas.openxmlformats.org/wordprocessingml/2006/main" xmlns:wne="http://schemas.microsoft.com/office/word/2006/wordml">
-  <w:p/>
-</w:hdr>
-</file>
-
-<file path=word/header16.xml><?xml version="1.0" encoding="utf-8"?>
-<w:hdr xmlns:ve="http://schemas.openxmlformats.org/markup-compatibility/2006" xmlns:o="urn:schemas-microsoft-com:office:office" xmlns:r="http://schemas.openxmlformats.org/officeDocument/2006/relationships" xmlns:m="http://schemas.openxmlformats.org/officeDocument/2006/math" xmlns:v="urn:schemas-microsoft-com:vml" xmlns:wp="http://schemas.openxmlformats.org/drawingml/2006/wordprocessingDrawing" xmlns:w10="urn:schemas-microsoft-com:office:word" xmlns:w="http://schemas.openxmlformats.org/wordprocessingml/2006/main" xmlns:wne="http://schemas.microsoft.com/office/word/2006/wordml">
-  <w:p>
-    <w:pPr>
-      <w:pStyle w:val="Nagwek"/>
-    </w:pPr>
-    <w:sdt>
-      <w:sdtPr>
-        <w:rPr>
-          <w:rStyle w:val="Numerstrony"/>
-        </w:rPr>
-        <w:alias w:val="Autor"/>
-        <w:tag w:val=""/>
-        <w:id w:val="-2080356431"/>
-        <w:dataBinding w:prefixMappings="xmlns:ns0='http://purl.org/dc/elements/1.1/' xmlns:ns1='http://schemas.openxmlformats.org/package/2006/metadata/core-properties' " w:xpath="/ns1:coreProperties[1]/ns0:creator[1]" w:storeItemID="{6C3C8BC8-F283-45AE-878A-BAB7291924A1}"/>
-        <w:text/>
-      </w:sdtPr>
-      <w:sdtContent>
-        <w:r>
-          <w:rPr>
-            <w:rStyle w:val="Numerstrony"/>
-          </w:rPr>
-          <w:t>Alex Porębski</w:t>
-        </w:r>
-      </w:sdtContent>
-    </w:sdt>
-    <w:r>
-      <w:rPr>
-        <w:rStyle w:val="Numerstrony"/>
-      </w:rPr>
-      <w:tab/>
-    </w:r>
-    <w:r>
-      <w:rPr>
-        <w:rStyle w:val="Numerstrony"/>
-      </w:rPr>
-      <w:fldChar w:fldCharType="begin"/>
-    </w:r>
-    <w:r>
-      <w:rPr>
-        <w:rStyle w:val="Numerstrony"/>
-      </w:rPr>
-      <w:instrText xml:space="preserve"> PAGE </w:instrText>
-    </w:r>
-    <w:r>
-      <w:rPr>
-        <w:rStyle w:val="Numerstrony"/>
-      </w:rPr>
-      <w:fldChar w:fldCharType="separate"/>
-    </w:r>
-    <w:r>
-      <w:rPr>
-        <w:rStyle w:val="Numerstrony"/>
-        <w:noProof/>
-      </w:rPr>
-      <w:t>23</w:t>
-    </w:r>
-    <w:r>
-      <w:rPr>
-        <w:rStyle w:val="Numerstrony"/>
-      </w:rPr>
-      <w:fldChar w:fldCharType="end"/>
-    </w:r>
-  </w:p>
-</w:hdr>
-</file>
-
-<file path=word/header17.xml><?xml version="1.0" encoding="utf-8"?>
+<file path=word/header12.xml><?xml version="1.0" encoding="utf-8"?>
 <w:hdr xmlns:ve="http://schemas.openxmlformats.org/markup-compatibility/2006" xmlns:o="urn:schemas-microsoft-com:office:office" xmlns:r="http://schemas.openxmlformats.org/officeDocument/2006/relationships" xmlns:m="http://schemas.openxmlformats.org/officeDocument/2006/math" xmlns:v="urn:schemas-microsoft-com:vml" xmlns:wp="http://schemas.openxmlformats.org/drawingml/2006/wordprocessingDrawing" xmlns:w10="urn:schemas-microsoft-com:office:word" xmlns:w="http://schemas.openxmlformats.org/wordprocessingml/2006/main" xmlns:wne="http://schemas.microsoft.com/office/word/2006/wordml">
   <w:p>
     <w:pPr>
@@ -7685,7 +7535,7 @@
         <w:rStyle w:val="Numerstrony"/>
         <w:noProof/>
       </w:rPr>
-      <w:t>26</w:t>
+      <w:t>22</w:t>
     </w:r>
     <w:r>
       <w:rPr>
@@ -7707,7 +7557,7 @@
 </w:hdr>
 </file>
 
-<file path=word/header18.xml><?xml version="1.0" encoding="utf-8"?>
+<file path=word/header13.xml><?xml version="1.0" encoding="utf-8"?>
 <w:hdr xmlns:ve="http://schemas.openxmlformats.org/markup-compatibility/2006" xmlns:o="urn:schemas-microsoft-com:office:office" xmlns:r="http://schemas.openxmlformats.org/officeDocument/2006/relationships" xmlns:m="http://schemas.openxmlformats.org/officeDocument/2006/math" xmlns:v="urn:schemas-microsoft-com:vml" xmlns:wp="http://schemas.openxmlformats.org/drawingml/2006/wordprocessingDrawing" xmlns:w10="urn:schemas-microsoft-com:office:word" xmlns:w="http://schemas.openxmlformats.org/wordprocessingml/2006/main" xmlns:wne="http://schemas.microsoft.com/office/word/2006/wordml">
   <w:p>
     <w:pPr>
@@ -7762,7 +7612,7 @@
         <w:rStyle w:val="Numerstrony"/>
         <w:noProof/>
       </w:rPr>
-      <w:t>25</w:t>
+      <w:t>23</w:t>
     </w:r>
     <w:r>
       <w:rPr>
@@ -7774,7 +7624,7 @@
 </w:hdr>
 </file>
 
-<file path=word/header19.xml><?xml version="1.0" encoding="utf-8"?>
+<file path=word/header14.xml><?xml version="1.0" encoding="utf-8"?>
 <w:hdr xmlns:ve="http://schemas.openxmlformats.org/markup-compatibility/2006" xmlns:o="urn:schemas-microsoft-com:office:office" xmlns:r="http://schemas.openxmlformats.org/officeDocument/2006/relationships" xmlns:m="http://schemas.openxmlformats.org/officeDocument/2006/math" xmlns:v="urn:schemas-microsoft-com:vml" xmlns:wp="http://schemas.openxmlformats.org/drawingml/2006/wordprocessingDrawing" xmlns:w10="urn:schemas-microsoft-com:office:word" xmlns:w="http://schemas.openxmlformats.org/wordprocessingml/2006/main" xmlns:wne="http://schemas.microsoft.com/office/word/2006/wordml">
   <w:p>
     <w:pPr>
@@ -7807,7 +7657,7 @@
         <w:rStyle w:val="Numerstrony"/>
         <w:noProof/>
       </w:rPr>
-      <w:t>28</w:t>
+      <w:t>24</w:t>
     </w:r>
     <w:r>
       <w:rPr>
@@ -7829,26 +7679,7 @@
 </w:hdr>
 </file>
 
-<file path=word/header2.xml><?xml version="1.0" encoding="utf-8"?>
-<w:hdr xmlns:ve="http://schemas.openxmlformats.org/markup-compatibility/2006" xmlns:o="urn:schemas-microsoft-com:office:office" xmlns:r="http://schemas.openxmlformats.org/officeDocument/2006/relationships" xmlns:m="http://schemas.openxmlformats.org/officeDocument/2006/math" xmlns:v="urn:schemas-microsoft-com:vml" xmlns:wp="http://schemas.openxmlformats.org/drawingml/2006/wordprocessingDrawing" xmlns:w10="urn:schemas-microsoft-com:office:word" xmlns:w="http://schemas.openxmlformats.org/wordprocessingml/2006/main" xmlns:wne="http://schemas.microsoft.com/office/word/2006/wordml">
-  <w:p>
-    <w:pPr>
-      <w:pStyle w:val="Nagwek"/>
-      <w:pBdr>
-        <w:bottom w:val="none" w:sz="0" w:space="0" w:color="auto"/>
-      </w:pBdr>
-    </w:pPr>
-    <w:r>
-      <w:rPr>
-        <w:rStyle w:val="Numerstrony"/>
-      </w:rPr>
-      <w:tab/>
-    </w:r>
-  </w:p>
-</w:hdr>
-</file>
-
-<file path=word/header20.xml><?xml version="1.0" encoding="utf-8"?>
+<file path=word/header15.xml><?xml version="1.0" encoding="utf-8"?>
 <w:hdr xmlns:ve="http://schemas.openxmlformats.org/markup-compatibility/2006" xmlns:o="urn:schemas-microsoft-com:office:office" xmlns:r="http://schemas.openxmlformats.org/officeDocument/2006/relationships" xmlns:m="http://schemas.openxmlformats.org/officeDocument/2006/math" xmlns:v="urn:schemas-microsoft-com:vml" xmlns:wp="http://schemas.openxmlformats.org/drawingml/2006/wordprocessingDrawing" xmlns:w10="urn:schemas-microsoft-com:office:word" xmlns:w="http://schemas.openxmlformats.org/wordprocessingml/2006/main" xmlns:wne="http://schemas.microsoft.com/office/word/2006/wordml">
   <w:p>
     <w:pPr>
@@ -7861,7 +7692,7 @@
 </w:hdr>
 </file>
 
-<file path=word/header21.xml><?xml version="1.0" encoding="utf-8"?>
+<file path=word/header16.xml><?xml version="1.0" encoding="utf-8"?>
 <w:hdr xmlns:ve="http://schemas.openxmlformats.org/markup-compatibility/2006" xmlns:o="urn:schemas-microsoft-com:office:office" xmlns:r="http://schemas.openxmlformats.org/officeDocument/2006/relationships" xmlns:m="http://schemas.openxmlformats.org/officeDocument/2006/math" xmlns:v="urn:schemas-microsoft-com:vml" xmlns:wp="http://schemas.openxmlformats.org/drawingml/2006/wordprocessingDrawing" xmlns:w10="urn:schemas-microsoft-com:office:word" xmlns:w="http://schemas.openxmlformats.org/wordprocessingml/2006/main" xmlns:wne="http://schemas.microsoft.com/office/word/2006/wordml">
   <w:p>
     <w:pPr>
@@ -7913,7 +7744,7 @@
 </w:hdr>
 </file>
 
-<file path=word/header22.xml><?xml version="1.0" encoding="utf-8"?>
+<file path=word/header17.xml><?xml version="1.0" encoding="utf-8"?>
 <w:hdr xmlns:ve="http://schemas.openxmlformats.org/markup-compatibility/2006" xmlns:o="urn:schemas-microsoft-com:office:office" xmlns:r="http://schemas.openxmlformats.org/officeDocument/2006/relationships" xmlns:m="http://schemas.openxmlformats.org/officeDocument/2006/math" xmlns:v="urn:schemas-microsoft-com:vml" xmlns:wp="http://schemas.openxmlformats.org/drawingml/2006/wordprocessingDrawing" xmlns:w10="urn:schemas-microsoft-com:office:word" xmlns:w="http://schemas.openxmlformats.org/wordprocessingml/2006/main" xmlns:wne="http://schemas.microsoft.com/office/word/2006/wordml">
   <w:p>
     <w:pPr>
@@ -7968,7 +7799,7 @@
         <w:rStyle w:val="Numerstrony"/>
         <w:noProof/>
       </w:rPr>
-      <w:t>31</w:t>
+      <w:t>29</w:t>
     </w:r>
     <w:r>
       <w:rPr>
@@ -7980,7 +7811,7 @@
 </w:hdr>
 </file>
 
-<file path=word/header23.xml><?xml version="1.0" encoding="utf-8"?>
+<file path=word/header18.xml><?xml version="1.0" encoding="utf-8"?>
 <w:hdr xmlns:ve="http://schemas.openxmlformats.org/markup-compatibility/2006" xmlns:o="urn:schemas-microsoft-com:office:office" xmlns:r="http://schemas.openxmlformats.org/officeDocument/2006/relationships" xmlns:m="http://schemas.openxmlformats.org/officeDocument/2006/math" xmlns:v="urn:schemas-microsoft-com:vml" xmlns:wp="http://schemas.openxmlformats.org/drawingml/2006/wordprocessingDrawing" xmlns:w10="urn:schemas-microsoft-com:office:word" xmlns:w="http://schemas.openxmlformats.org/wordprocessingml/2006/main" xmlns:wne="http://schemas.microsoft.com/office/word/2006/wordml">
   <w:p>
     <w:pPr>
@@ -7993,7 +7824,7 @@
 </w:hdr>
 </file>
 
-<file path=word/header24.xml><?xml version="1.0" encoding="utf-8"?>
+<file path=word/header19.xml><?xml version="1.0" encoding="utf-8"?>
 <w:hdr xmlns:ve="http://schemas.openxmlformats.org/markup-compatibility/2006" xmlns:o="urn:schemas-microsoft-com:office:office" xmlns:r="http://schemas.openxmlformats.org/officeDocument/2006/relationships" xmlns:m="http://schemas.openxmlformats.org/officeDocument/2006/math" xmlns:v="urn:schemas-microsoft-com:vml" xmlns:wp="http://schemas.openxmlformats.org/drawingml/2006/wordprocessingDrawing" xmlns:w10="urn:schemas-microsoft-com:office:word" xmlns:w="http://schemas.openxmlformats.org/wordprocessingml/2006/main" xmlns:wne="http://schemas.microsoft.com/office/word/2006/wordml">
   <w:p>
     <w:pPr>
@@ -8025,7 +7856,7 @@
         <w:rStyle w:val="Numerstrony"/>
         <w:noProof/>
       </w:rPr>
-      <w:t>32</w:t>
+      <w:t>30</w:t>
     </w:r>
     <w:r>
       <w:rPr>
@@ -8045,7 +7876,26 @@
 </w:hdr>
 </file>
 
-<file path=word/header25.xml><?xml version="1.0" encoding="utf-8"?>
+<file path=word/header2.xml><?xml version="1.0" encoding="utf-8"?>
+<w:hdr xmlns:ve="http://schemas.openxmlformats.org/markup-compatibility/2006" xmlns:o="urn:schemas-microsoft-com:office:office" xmlns:r="http://schemas.openxmlformats.org/officeDocument/2006/relationships" xmlns:m="http://schemas.openxmlformats.org/officeDocument/2006/math" xmlns:v="urn:schemas-microsoft-com:vml" xmlns:wp="http://schemas.openxmlformats.org/drawingml/2006/wordprocessingDrawing" xmlns:w10="urn:schemas-microsoft-com:office:word" xmlns:w="http://schemas.openxmlformats.org/wordprocessingml/2006/main" xmlns:wne="http://schemas.microsoft.com/office/word/2006/wordml">
+  <w:p>
+    <w:pPr>
+      <w:pStyle w:val="Nagwek"/>
+      <w:pBdr>
+        <w:bottom w:val="none" w:sz="0" w:space="0" w:color="auto"/>
+      </w:pBdr>
+    </w:pPr>
+    <w:r>
+      <w:rPr>
+        <w:rStyle w:val="Numerstrony"/>
+      </w:rPr>
+      <w:tab/>
+    </w:r>
+  </w:p>
+</w:hdr>
+</file>
+
+<file path=word/header20.xml><?xml version="1.0" encoding="utf-8"?>
 <w:hdr xmlns:ve="http://schemas.openxmlformats.org/markup-compatibility/2006" xmlns:o="urn:schemas-microsoft-com:office:office" xmlns:r="http://schemas.openxmlformats.org/officeDocument/2006/relationships" xmlns:m="http://schemas.openxmlformats.org/officeDocument/2006/math" xmlns:v="urn:schemas-microsoft-com:vml" xmlns:wp="http://schemas.openxmlformats.org/drawingml/2006/wordprocessingDrawing" xmlns:w10="urn:schemas-microsoft-com:office:word" xmlns:w="http://schemas.openxmlformats.org/wordprocessingml/2006/main" xmlns:wne="http://schemas.microsoft.com/office/word/2006/wordml">
   <w:p>
     <w:pPr>
@@ -8077,7 +7927,7 @@
         <w:rStyle w:val="Numerstrony"/>
         <w:noProof/>
       </w:rPr>
-      <w:t>34</w:t>
+      <w:t>32</w:t>
     </w:r>
     <w:r>
       <w:rPr>
@@ -8097,7 +7947,7 @@
 </w:hdr>
 </file>
 
-<file path=word/header26.xml><?xml version="1.0" encoding="utf-8"?>
+<file path=word/header21.xml><?xml version="1.0" encoding="utf-8"?>
 <w:hdr xmlns:ve="http://schemas.openxmlformats.org/markup-compatibility/2006" xmlns:o="urn:schemas-microsoft-com:office:office" xmlns:r="http://schemas.openxmlformats.org/officeDocument/2006/relationships" xmlns:m="http://schemas.openxmlformats.org/officeDocument/2006/math" xmlns:v="urn:schemas-microsoft-com:vml" xmlns:wp="http://schemas.openxmlformats.org/drawingml/2006/wordprocessingDrawing" xmlns:w10="urn:schemas-microsoft-com:office:word" xmlns:w="http://schemas.openxmlformats.org/wordprocessingml/2006/main" xmlns:wne="http://schemas.microsoft.com/office/word/2006/wordml">
   <w:p>
     <w:pPr>
@@ -8152,7 +8002,7 @@
         <w:rStyle w:val="Numerstrony"/>
         <w:noProof/>
       </w:rPr>
-      <w:t>33</w:t>
+      <w:t>31</w:t>
     </w:r>
     <w:r>
       <w:rPr>
@@ -8164,7 +8014,7 @@
 </w:hdr>
 </file>
 
-<file path=word/header27.xml><?xml version="1.0" encoding="utf-8"?>
+<file path=word/header22.xml><?xml version="1.0" encoding="utf-8"?>
 <w:hdr xmlns:ve="http://schemas.openxmlformats.org/markup-compatibility/2006" xmlns:o="urn:schemas-microsoft-com:office:office" xmlns:r="http://schemas.openxmlformats.org/officeDocument/2006/relationships" xmlns:m="http://schemas.openxmlformats.org/officeDocument/2006/math" xmlns:v="urn:schemas-microsoft-com:vml" xmlns:wp="http://schemas.openxmlformats.org/drawingml/2006/wordprocessingDrawing" xmlns:w10="urn:schemas-microsoft-com:office:word" xmlns:w="http://schemas.openxmlformats.org/wordprocessingml/2006/main" xmlns:wne="http://schemas.microsoft.com/office/word/2006/wordml">
   <w:p>
     <w:pPr>
@@ -8212,7 +8062,7 @@
 </w:hdr>
 </file>
 
-<file path=word/header28.xml><?xml version="1.0" encoding="utf-8"?>
+<file path=word/header23.xml><?xml version="1.0" encoding="utf-8"?>
 <w:hdr xmlns:ve="http://schemas.openxmlformats.org/markup-compatibility/2006" xmlns:o="urn:schemas-microsoft-com:office:office" xmlns:r="http://schemas.openxmlformats.org/officeDocument/2006/relationships" xmlns:m="http://schemas.openxmlformats.org/officeDocument/2006/math" xmlns:v="urn:schemas-microsoft-com:vml" xmlns:wp="http://schemas.openxmlformats.org/drawingml/2006/wordprocessingDrawing" xmlns:w10="urn:schemas-microsoft-com:office:word" xmlns:w="http://schemas.openxmlformats.org/wordprocessingml/2006/main" xmlns:wne="http://schemas.microsoft.com/office/word/2006/wordml">
   <w:p>
     <w:pPr>
@@ -8461,52 +8311,6 @@
   <w:p>
     <w:pPr>
       <w:pStyle w:val="Nagwek"/>
-    </w:pPr>
-    <w:r>
-      <w:rPr>
-        <w:rStyle w:val="Numerstrony"/>
-      </w:rPr>
-      <w:fldChar w:fldCharType="begin"/>
-    </w:r>
-    <w:r>
-      <w:rPr>
-        <w:rStyle w:val="Numerstrony"/>
-      </w:rPr>
-      <w:instrText xml:space="preserve"> PAGE </w:instrText>
-    </w:r>
-    <w:r>
-      <w:rPr>
-        <w:rStyle w:val="Numerstrony"/>
-      </w:rPr>
-      <w:fldChar w:fldCharType="separate"/>
-    </w:r>
-    <w:r>
-      <w:rPr>
-        <w:rStyle w:val="Numerstrony"/>
-        <w:noProof/>
-      </w:rPr>
-      <w:t>14</w:t>
-    </w:r>
-    <w:r>
-      <w:rPr>
-        <w:rStyle w:val="Numerstrony"/>
-      </w:rPr>
-      <w:fldChar w:fldCharType="end"/>
-    </w:r>
-    <w:r>
-      <w:tab/>
-      <w:t>Analiza tematu</w:t>
-    </w:r>
-  </w:p>
-  <w:p/>
-</w:hdr>
-</file>
-
-<file path=word/header9.xml><?xml version="1.0" encoding="utf-8"?>
-<w:hdr xmlns:ve="http://schemas.openxmlformats.org/markup-compatibility/2006" xmlns:o="urn:schemas-microsoft-com:office:office" xmlns:r="http://schemas.openxmlformats.org/officeDocument/2006/relationships" xmlns:m="http://schemas.openxmlformats.org/officeDocument/2006/math" xmlns:v="urn:schemas-microsoft-com:vml" xmlns:wp="http://schemas.openxmlformats.org/drawingml/2006/wordprocessingDrawing" xmlns:w10="urn:schemas-microsoft-com:office:word" xmlns:w="http://schemas.openxmlformats.org/wordprocessingml/2006/main" xmlns:wne="http://schemas.microsoft.com/office/word/2006/wordml">
-  <w:p>
-    <w:pPr>
-      <w:pStyle w:val="Nagwek"/>
       <w:ind w:left="360"/>
     </w:pPr>
     <w:sdt>
@@ -8516,7 +8320,10 @@
         </w:rPr>
         <w:alias w:val="Autor"/>
         <w:tag w:val=""/>
-        <w:id w:val="-380239009"/>
+        <w:id w:val="285133754"/>
+        <w:placeholder>
+          <w:docPart w:val="5D91E27C6B42450F8F800A769393D0D2"/>
+        </w:placeholder>
         <w:dataBinding w:prefixMappings="xmlns:ns0='http://purl.org/dc/elements/1.1/' xmlns:ns1='http://schemas.openxmlformats.org/package/2006/metadata/core-properties' " w:xpath="/ns1:coreProperties[1]/ns0:creator[1]" w:storeItemID="{6C3C8BC8-F283-45AE-878A-BAB7291924A1}"/>
         <w:text/>
       </w:sdtPr>
@@ -8558,13 +8365,59 @@
         <w:rStyle w:val="Numerstrony"/>
         <w:noProof/>
       </w:rPr>
-      <w:t>15</w:t>
+      <w:t>20</w:t>
     </w:r>
     <w:r>
       <w:rPr>
         <w:rStyle w:val="Numerstrony"/>
       </w:rPr>
       <w:fldChar w:fldCharType="end"/>
+    </w:r>
+  </w:p>
+  <w:p/>
+</w:hdr>
+</file>
+
+<file path=word/header9.xml><?xml version="1.0" encoding="utf-8"?>
+<w:hdr xmlns:ve="http://schemas.openxmlformats.org/markup-compatibility/2006" xmlns:o="urn:schemas-microsoft-com:office:office" xmlns:r="http://schemas.openxmlformats.org/officeDocument/2006/relationships" xmlns:m="http://schemas.openxmlformats.org/officeDocument/2006/math" xmlns:v="urn:schemas-microsoft-com:vml" xmlns:wp="http://schemas.openxmlformats.org/drawingml/2006/wordprocessingDrawing" xmlns:w10="urn:schemas-microsoft-com:office:word" xmlns:w="http://schemas.openxmlformats.org/wordprocessingml/2006/main" xmlns:wne="http://schemas.microsoft.com/office/word/2006/wordml">
+  <w:p>
+    <w:pPr>
+      <w:pStyle w:val="Nagwek"/>
+    </w:pPr>
+    <w:r>
+      <w:rPr>
+        <w:rStyle w:val="Numerstrony"/>
+      </w:rPr>
+      <w:fldChar w:fldCharType="begin"/>
+    </w:r>
+    <w:r>
+      <w:rPr>
+        <w:rStyle w:val="Numerstrony"/>
+      </w:rPr>
+      <w:instrText xml:space="preserve"> PAGE </w:instrText>
+    </w:r>
+    <w:r>
+      <w:rPr>
+        <w:rStyle w:val="Numerstrony"/>
+      </w:rPr>
+      <w:fldChar w:fldCharType="separate"/>
+    </w:r>
+    <w:r>
+      <w:rPr>
+        <w:rStyle w:val="Numerstrony"/>
+        <w:noProof/>
+      </w:rPr>
+      <w:t>19</w:t>
+    </w:r>
+    <w:r>
+      <w:rPr>
+        <w:rStyle w:val="Numerstrony"/>
+      </w:rPr>
+      <w:fldChar w:fldCharType="end"/>
+    </w:r>
+    <w:r>
+      <w:tab/>
+      <w:t>Wymagania i narzędzia</w:t>
     </w:r>
   </w:p>
   <w:p/>
@@ -12331,6 +12184,35 @@
         </w:p>
       </w:docPartBody>
     </w:docPart>
+    <w:docPart>
+      <w:docPartPr>
+        <w:name w:val="5D91E27C6B42450F8F800A769393D0D2"/>
+        <w:category>
+          <w:name w:val="Ogólne"/>
+          <w:gallery w:val="placeholder"/>
+        </w:category>
+        <w:types>
+          <w:type w:val="bbPlcHdr"/>
+        </w:types>
+        <w:behaviors>
+          <w:behavior w:val="content"/>
+        </w:behaviors>
+        <w:guid w:val="{0A597CF7-DB43-4535-B0CF-D9D0C7ABEB9F}"/>
+      </w:docPartPr>
+      <w:docPartBody>
+        <w:p>
+          <w:pPr>
+            <w:pStyle w:val="5D91E27C6B42450F8F800A769393D0D2"/>
+          </w:pPr>
+          <w:r>
+            <w:rPr>
+              <w:rStyle w:val="Tekstzastpczy"/>
+            </w:rPr>
+            <w:t>[Autor]</w:t>
+          </w:r>
+        </w:p>
+      </w:docPartBody>
+    </w:docPart>
   </w:docParts>
 </w:glossaryDocument>
 </file>
@@ -12438,6 +12320,7 @@
     <w:rsid w:val="002D7BDF"/>
     <w:rsid w:val="003A48C4"/>
     <w:rsid w:val="00462442"/>
+    <w:rsid w:val="004E3A0B"/>
     <w:rsid w:val="00570B4E"/>
     <w:rsid w:val="00627A3F"/>
     <w:rsid w:val="00632E95"/>
@@ -12456,6 +12339,7 @@
     <w:rsid w:val="00C94562"/>
     <w:rsid w:val="00D0419D"/>
     <w:rsid w:val="00D24176"/>
+    <w:rsid w:val="00D57285"/>
     <w:rsid w:val="00E103A7"/>
     <w:rsid w:val="00FE44C0"/>
   </w:rsids>
@@ -12673,7 +12557,7 @@
     <w:basedOn w:val="Domylnaczcionkaakapitu"/>
     <w:uiPriority w:val="99"/>
     <w:semiHidden/>
-    <w:rsid w:val="002D7BDF"/>
+    <w:rsid w:val="00D57285"/>
     <w:rPr>
       <w:color w:val="808080"/>
     </w:rPr>
@@ -12774,6 +12658,13 @@
   <w:style w:type="paragraph" w:customStyle="1" w:styleId="C2772F508E2D4334B9BFF0005EF36CF2">
     <w:name w:val="C2772F508E2D4334B9BFF0005EF36CF2"/>
     <w:rsid w:val="009A5CAF"/>
+    <w:pPr>
+      <w:spacing w:after="200" w:line="276" w:lineRule="auto"/>
+    </w:pPr>
+  </w:style>
+  <w:style w:type="paragraph" w:customStyle="1" w:styleId="5D91E27C6B42450F8F800A769393D0D2">
+    <w:name w:val="5D91E27C6B42450F8F800A769393D0D2"/>
+    <w:rsid w:val="00D57285"/>
     <w:pPr>
       <w:spacing w:after="200" w:line="276" w:lineRule="auto"/>
     </w:pPr>

</xml_diff>